<commit_message>
ajout svn et division en 2 parties
</commit_message>
<xml_diff>
--- a/Rapport/Partie V/structure organisationnelle.docx
+++ b/Rapport/Partie V/structure organisationnelle.docx
@@ -52,7 +52,7 @@
           <w:lang w:eastAsia="fr-FR"/>
         </w:rPr>
         <w:drawing>
-          <wp:inline distT="0" distB="0" distL="0" distR="0">
+          <wp:inline distT="0" distB="0" distL="0" distR="0" wp14:anchorId="26426D0C" wp14:editId="5D5E2DE3">
             <wp:extent cx="7437600" cy="2559600"/>
             <wp:effectExtent l="635" t="0" r="0" b="0"/>
             <wp:docPr id="1" name="Image 1" descr="C:\Users\Toya\Desktop\ProjetPoker3\Cahier des charges\ProjetGantt.jpg"/>
@@ -107,11 +107,106 @@
       </w:pPr>
       <w:r>
         <w:lastRenderedPageBreak/>
-        <w:t>V.2. Organisation et f</w:t>
-      </w:r>
-      <w:r>
-        <w:t>onctionnement du groupe de travail</w:t>
-      </w:r>
+        <w:t>V.2. Organisation et fonctionnement du groupe de travail</w:t>
+      </w:r>
+    </w:p>
+    <w:p/>
+    <w:p>
+      <w:pPr>
+        <w:pStyle w:val="Titre3"/>
+      </w:pPr>
+      <w:r>
+        <w:t>V.2.1. Fonctionnement avec le tuteur</w:t>
+      </w:r>
+    </w:p>
+    <w:p/>
+    <w:p>
+      <w:pPr>
+        <w:jc w:val="both"/>
+      </w:pPr>
+      <w:r>
+        <w:t>N</w:t>
+      </w:r>
+      <w:r>
+        <w:t xml:space="preserve">ous </w:t>
+      </w:r>
+      <w:r>
+        <w:t>avons</w:t>
+      </w:r>
+      <w:r>
+        <w:t xml:space="preserve"> </w:t>
+      </w:r>
+      <w:r>
+        <w:t>eu</w:t>
+      </w:r>
+      <w:r>
+        <w:t xml:space="preserve"> </w:t>
+      </w:r>
+      <w:r>
+        <w:t xml:space="preserve">4 ou 5 </w:t>
+      </w:r>
+      <w:r>
+        <w:t xml:space="preserve">réunions avec notre tuteur </w:t>
+      </w:r>
+      <w:r>
+        <w:t xml:space="preserve">M. MEYNARD </w:t>
+      </w:r>
+      <w:r>
+        <w:t xml:space="preserve">pour savoir si nous répondions à ses attentes et si </w:t>
+      </w:r>
+      <w:r>
+        <w:t>les</w:t>
+      </w:r>
+      <w:r>
+        <w:t xml:space="preserve"> décisions </w:t>
+      </w:r>
+      <w:r>
+        <w:t>que nous prenions étaient</w:t>
+      </w:r>
+      <w:r>
+        <w:t xml:space="preserve"> bonnes ou non (choix du SGBD ou du type de jeu par exemple).</w:t>
+      </w:r>
+    </w:p>
+    <w:p>
+      <w:pPr>
+        <w:jc w:val="both"/>
+      </w:pPr>
+      <w:r>
+        <w:t xml:space="preserve">Nous avons </w:t>
+      </w:r>
+      <w:r>
+        <w:t xml:space="preserve">aussi </w:t>
+      </w:r>
+      <w:r>
+        <w:t>pu fréquemment le contacté</w:t>
+      </w:r>
+      <w:r>
+        <w:t xml:space="preserve"> par e-mail lorsque l’on avait des petites questions concernant le projet ou pour voir si un rendez-vous était possible si nous </w:t>
+      </w:r>
+      <w:r>
+        <w:t>en avions besoin</w:t>
+      </w:r>
+      <w:r>
+        <w:t>.</w:t>
+      </w:r>
+    </w:p>
+    <w:p>
+      <w:pPr>
+        <w:jc w:val="both"/>
+      </w:pPr>
+    </w:p>
+    <w:p>
+      <w:pPr>
+        <w:pStyle w:val="Titre3"/>
+      </w:pPr>
+      <w:bookmarkStart w:id="0" w:name="_Toc284052894"/>
+      <w:r>
+        <w:t>V.2.2</w:t>
+      </w:r>
+      <w:r>
+        <w:t>. Fonctionnement au sein du groupe</w:t>
+      </w:r>
+      <w:bookmarkEnd w:id="0"/>
     </w:p>
     <w:p/>
     <w:p>
@@ -278,27 +373,9 @@
         <w:jc w:val="both"/>
       </w:pPr>
       <w:r>
-        <w:t xml:space="preserve">Paul MURA et Yohann </w:t>
-      </w:r>
-      <w:r>
-        <w:rPr>
-          <w:sz w:val="24"/>
-          <w:szCs w:val="24"/>
-        </w:rPr>
-        <w:t>L</w:t>
-      </w:r>
-      <w:r>
-        <w:rPr>
-          <w:sz w:val="24"/>
-          <w:szCs w:val="24"/>
-        </w:rPr>
-        <w:t>AMSECK</w:t>
-      </w:r>
-      <w:r>
-        <w:rPr>
-          <w:sz w:val="24"/>
-          <w:szCs w:val="24"/>
-        </w:rPr>
+        <w:t>Paul MURA et Yohann LAMSECK</w:t>
+      </w:r>
+      <w:r>
         <w:t xml:space="preserve"> sur le client web,</w:t>
       </w:r>
     </w:p>
@@ -357,24 +434,10 @@
       <w:r>
         <w:t>, répondre au différentes questions qu’un membre pouvait avoir et tester les nouvelles fonctionnalité</w:t>
       </w:r>
-      <w:bookmarkStart w:id="0" w:name="_GoBack"/>
-      <w:bookmarkEnd w:id="0"/>
       <w:r>
         <w:t>.</w:t>
       </w:r>
       <w:r>
-        <w:t xml:space="preserve"> Bien sûr, nous avions aussi des réunions avec notre tuteur pour savoir si nous répondions à ses attentes et si certaines de nos décisions étaient bonnes ou non (choix du SGBD </w:t>
-      </w:r>
-      <w:r>
-        <w:t>ou du</w:t>
-      </w:r>
-      <w:r>
-        <w:t xml:space="preserve"> type de jeu </w:t>
-      </w:r>
-      <w:r>
-        <w:t>par exemple).</w:t>
-      </w:r>
-      <w:r>
         <w:t xml:space="preserve"> </w:t>
       </w:r>
     </w:p>
@@ -382,11 +445,186 @@
       <w:pPr>
         <w:jc w:val="both"/>
       </w:pPr>
+      <w:r>
+        <w:lastRenderedPageBreak/>
+        <w:t>Pour partager les données, et voir comment tous les groupes avançaient, nous avons utilisé un SVN (</w:t>
+      </w:r>
+      <w:proofErr w:type="spellStart"/>
+      <w:r>
+        <w:t>Toirtoise</w:t>
+      </w:r>
+      <w:r>
+        <w:t>SVN</w:t>
+      </w:r>
+      <w:proofErr w:type="spellEnd"/>
+      <w:r>
+        <w:t xml:space="preserve">). Ceci nous a permis de gérer les versions et de pouvoir travailler chacun de son côté sans difficulté. Cet </w:t>
+      </w:r>
+      <w:r>
+        <w:t>outil</w:t>
+      </w:r>
+      <w:r>
+        <w:t xml:space="preserve"> a donc nettement augmenté notre vitesse de travail.</w:t>
+      </w:r>
+    </w:p>
+    <w:p>
+      <w:pPr>
+        <w:jc w:val="center"/>
+      </w:pPr>
+      <w:r>
+        <w:rPr>
+          <w:noProof/>
+          <w:lang w:eastAsia="fr-FR"/>
+        </w:rPr>
+        <w:drawing>
+          <wp:inline distT="0" distB="0" distL="0" distR="0" wp14:anchorId="01135714" wp14:editId="5E00462C">
+            <wp:extent cx="2743200" cy="3446842"/>
+            <wp:effectExtent l="0" t="0" r="0" b="1270"/>
+            <wp:docPr id="2" name="Image 2"/>
+            <wp:cNvGraphicFramePr>
+              <a:graphicFrameLocks xmlns:a="http://schemas.openxmlformats.org/drawingml/2006/main" noChangeAspect="1"/>
+            </wp:cNvGraphicFramePr>
+            <a:graphic xmlns:a="http://schemas.openxmlformats.org/drawingml/2006/main">
+              <a:graphicData uri="http://schemas.openxmlformats.org/drawingml/2006/picture">
+                <pic:pic xmlns:pic="http://schemas.openxmlformats.org/drawingml/2006/picture">
+                  <pic:nvPicPr>
+                    <pic:cNvPr id="0" name="Picture 1"/>
+                    <pic:cNvPicPr>
+                      <a:picLocks noChangeAspect="1" noChangeArrowheads="1"/>
+                    </pic:cNvPicPr>
+                  </pic:nvPicPr>
+                  <pic:blipFill>
+                    <a:blip r:embed="rId7">
+                      <a:extLst>
+                        <a:ext uri="{28A0092B-C50C-407E-A947-70E740481C1C}">
+                          <a14:useLocalDpi xmlns:a14="http://schemas.microsoft.com/office/drawing/2010/main" val="0"/>
+                        </a:ext>
+                      </a:extLst>
+                    </a:blip>
+                    <a:srcRect/>
+                    <a:stretch>
+                      <a:fillRect/>
+                    </a:stretch>
+                  </pic:blipFill>
+                  <pic:spPr bwMode="auto">
+                    <a:xfrm>
+                      <a:off x="0" y="0"/>
+                      <a:ext cx="2746079" cy="3450459"/>
+                    </a:xfrm>
+                    <a:prstGeom prst="rect">
+                      <a:avLst/>
+                    </a:prstGeom>
+                    <a:noFill/>
+                    <a:ln>
+                      <a:noFill/>
+                    </a:ln>
+                  </pic:spPr>
+                </pic:pic>
+              </a:graphicData>
+            </a:graphic>
+          </wp:inline>
+        </w:drawing>
+      </w:r>
     </w:p>
     <w:p>
       <w:pPr>
         <w:jc w:val="both"/>
       </w:pPr>
+      <w:r>
+        <w:t>Voici l’arborescence de nos données sur le SVN et un exemple des logs montrant des ‘</w:t>
+      </w:r>
+      <w:proofErr w:type="spellStart"/>
+      <w:r>
+        <w:t>commits</w:t>
+      </w:r>
+      <w:proofErr w:type="spellEnd"/>
+      <w:r>
+        <w:t>’ (</w:t>
+      </w:r>
+      <w:r>
+        <w:t>dépôts</w:t>
+      </w:r>
+      <w:bookmarkStart w:id="1" w:name="_GoBack"/>
+      <w:bookmarkEnd w:id="1"/>
+      <w:r>
+        <w:t>) effectuer sur le serveur. Pour récupérer les dernières données déposer par les membres, soit on allait sur le site, soit on effectuer simplement un ‘update’ (mettre à jours</w:t>
+      </w:r>
+      <w:r>
+        <w:t xml:space="preserve">) avec </w:t>
+      </w:r>
+      <w:proofErr w:type="spellStart"/>
+      <w:r>
+        <w:t>Toir</w:t>
+      </w:r>
+      <w:r>
+        <w:t>toise</w:t>
+      </w:r>
+      <w:r>
+        <w:t>SVN</w:t>
+      </w:r>
+      <w:proofErr w:type="spellEnd"/>
+      <w:r>
+        <w:t>.</w:t>
+      </w:r>
+    </w:p>
+    <w:p>
+      <w:pPr>
+        <w:jc w:val="center"/>
+      </w:pPr>
+      <w:r>
+        <w:rPr>
+          <w:noProof/>
+          <w:lang w:eastAsia="fr-FR"/>
+        </w:rPr>
+        <w:drawing>
+          <wp:inline distT="0" distB="0" distL="0" distR="0" wp14:anchorId="4B90F0C2" wp14:editId="12712190">
+            <wp:extent cx="3590925" cy="3762375"/>
+            <wp:effectExtent l="0" t="0" r="9525" b="9525"/>
+            <wp:docPr id="4" name="Image 4"/>
+            <wp:cNvGraphicFramePr>
+              <a:graphicFrameLocks xmlns:a="http://schemas.openxmlformats.org/drawingml/2006/main" noChangeAspect="1"/>
+            </wp:cNvGraphicFramePr>
+            <a:graphic xmlns:a="http://schemas.openxmlformats.org/drawingml/2006/main">
+              <a:graphicData uri="http://schemas.openxmlformats.org/drawingml/2006/picture">
+                <pic:pic xmlns:pic="http://schemas.openxmlformats.org/drawingml/2006/picture">
+                  <pic:nvPicPr>
+                    <pic:cNvPr id="0" name="Picture 3"/>
+                    <pic:cNvPicPr>
+                      <a:picLocks noChangeAspect="1" noChangeArrowheads="1"/>
+                    </pic:cNvPicPr>
+                  </pic:nvPicPr>
+                  <pic:blipFill>
+                    <a:blip r:embed="rId8">
+                      <a:extLst>
+                        <a:ext uri="{28A0092B-C50C-407E-A947-70E740481C1C}">
+                          <a14:useLocalDpi xmlns:a14="http://schemas.microsoft.com/office/drawing/2010/main" val="0"/>
+                        </a:ext>
+                      </a:extLst>
+                    </a:blip>
+                    <a:srcRect/>
+                    <a:stretch>
+                      <a:fillRect/>
+                    </a:stretch>
+                  </pic:blipFill>
+                  <pic:spPr bwMode="auto">
+                    <a:xfrm>
+                      <a:off x="0" y="0"/>
+                      <a:ext cx="3607754" cy="3780008"/>
+                    </a:xfrm>
+                    <a:prstGeom prst="rect">
+                      <a:avLst/>
+                    </a:prstGeom>
+                    <a:noFill/>
+                    <a:ln>
+                      <a:noFill/>
+                    </a:ln>
+                  </pic:spPr>
+                </pic:pic>
+              </a:graphicData>
+            </a:graphic>
+          </wp:inline>
+        </w:drawing>
+      </w:r>
     </w:p>
     <w:sectPr>
       <w:pgSz w:w="11906" w:h="16838"/>
@@ -726,6 +964,28 @@
       <w:szCs w:val="26"/>
     </w:rPr>
   </w:style>
+  <w:style w:type="paragraph" w:styleId="Titre3">
+    <w:name w:val="heading 3"/>
+    <w:basedOn w:val="Normal"/>
+    <w:next w:val="Normal"/>
+    <w:link w:val="Titre3Car"/>
+    <w:uiPriority w:val="9"/>
+    <w:unhideWhenUsed/>
+    <w:qFormat/>
+    <w:rsid w:val="00E94735"/>
+    <w:pPr>
+      <w:keepNext/>
+      <w:keepLines/>
+      <w:spacing w:before="200" w:after="0"/>
+      <w:outlineLvl w:val="2"/>
+    </w:pPr>
+    <w:rPr>
+      <w:rFonts w:asciiTheme="majorHAnsi" w:eastAsiaTheme="majorEastAsia" w:hAnsiTheme="majorHAnsi" w:cstheme="majorBidi"/>
+      <w:b/>
+      <w:bCs/>
+      <w:color w:val="4F81BD" w:themeColor="accent1"/>
+    </w:rPr>
+  </w:style>
   <w:style w:type="character" w:default="1" w:styleId="Policepardfaut">
     <w:name w:val="Default Paragraph Font"/>
     <w:uiPriority w:val="1"/>
@@ -837,6 +1097,37 @@
       <w:ind w:left="720"/>
       <w:contextualSpacing/>
     </w:pPr>
+  </w:style>
+  <w:style w:type="character" w:customStyle="1" w:styleId="Titre3Car">
+    <w:name w:val="Titre 3 Car"/>
+    <w:basedOn w:val="Policepardfaut"/>
+    <w:link w:val="Titre3"/>
+    <w:uiPriority w:val="9"/>
+    <w:rsid w:val="00E94735"/>
+    <w:rPr>
+      <w:rFonts w:asciiTheme="majorHAnsi" w:eastAsiaTheme="majorEastAsia" w:hAnsiTheme="majorHAnsi" w:cstheme="majorBidi"/>
+      <w:b/>
+      <w:bCs/>
+      <w:color w:val="4F81BD" w:themeColor="accent1"/>
+    </w:rPr>
+  </w:style>
+  <w:style w:type="paragraph" w:customStyle="1" w:styleId="StyleStyleTitre3SoulignementNonGras">
+    <w:name w:val="Style Style Titre 3 + Soulignement + Non Gras"/>
+    <w:basedOn w:val="Normal"/>
+    <w:autoRedefine/>
+    <w:rsid w:val="00E94735"/>
+    <w:pPr>
+      <w:widowControl w:val="0"/>
+      <w:spacing w:before="240" w:after="60" w:line="240" w:lineRule="auto"/>
+      <w:outlineLvl w:val="2"/>
+    </w:pPr>
+    <w:rPr>
+      <w:rFonts w:ascii="Times New Roman" w:eastAsia="Times New Roman" w:hAnsi="Times New Roman" w:cs="Arial"/>
+      <w:sz w:val="26"/>
+      <w:szCs w:val="26"/>
+      <w:u w:val="single"/>
+      <w:lang w:eastAsia="fr-FR"/>
+    </w:rPr>
   </w:style>
 </w:styles>
 </file>
@@ -1048,6 +1339,28 @@
       <w:szCs w:val="26"/>
     </w:rPr>
   </w:style>
+  <w:style w:type="paragraph" w:styleId="Titre3">
+    <w:name w:val="heading 3"/>
+    <w:basedOn w:val="Normal"/>
+    <w:next w:val="Normal"/>
+    <w:link w:val="Titre3Car"/>
+    <w:uiPriority w:val="9"/>
+    <w:unhideWhenUsed/>
+    <w:qFormat/>
+    <w:rsid w:val="00E94735"/>
+    <w:pPr>
+      <w:keepNext/>
+      <w:keepLines/>
+      <w:spacing w:before="200" w:after="0"/>
+      <w:outlineLvl w:val="2"/>
+    </w:pPr>
+    <w:rPr>
+      <w:rFonts w:asciiTheme="majorHAnsi" w:eastAsiaTheme="majorEastAsia" w:hAnsiTheme="majorHAnsi" w:cstheme="majorBidi"/>
+      <w:b/>
+      <w:bCs/>
+      <w:color w:val="4F81BD" w:themeColor="accent1"/>
+    </w:rPr>
+  </w:style>
   <w:style w:type="character" w:default="1" w:styleId="Policepardfaut">
     <w:name w:val="Default Paragraph Font"/>
     <w:uiPriority w:val="1"/>
@@ -1159,6 +1472,37 @@
       <w:ind w:left="720"/>
       <w:contextualSpacing/>
     </w:pPr>
+  </w:style>
+  <w:style w:type="character" w:customStyle="1" w:styleId="Titre3Car">
+    <w:name w:val="Titre 3 Car"/>
+    <w:basedOn w:val="Policepardfaut"/>
+    <w:link w:val="Titre3"/>
+    <w:uiPriority w:val="9"/>
+    <w:rsid w:val="00E94735"/>
+    <w:rPr>
+      <w:rFonts w:asciiTheme="majorHAnsi" w:eastAsiaTheme="majorEastAsia" w:hAnsiTheme="majorHAnsi" w:cstheme="majorBidi"/>
+      <w:b/>
+      <w:bCs/>
+      <w:color w:val="4F81BD" w:themeColor="accent1"/>
+    </w:rPr>
+  </w:style>
+  <w:style w:type="paragraph" w:customStyle="1" w:styleId="StyleStyleTitre3SoulignementNonGras">
+    <w:name w:val="Style Style Titre 3 + Soulignement + Non Gras"/>
+    <w:basedOn w:val="Normal"/>
+    <w:autoRedefine/>
+    <w:rsid w:val="00E94735"/>
+    <w:pPr>
+      <w:widowControl w:val="0"/>
+      <w:spacing w:before="240" w:after="60" w:line="240" w:lineRule="auto"/>
+      <w:outlineLvl w:val="2"/>
+    </w:pPr>
+    <w:rPr>
+      <w:rFonts w:ascii="Times New Roman" w:eastAsia="Times New Roman" w:hAnsi="Times New Roman" w:cs="Arial"/>
+      <w:sz w:val="26"/>
+      <w:szCs w:val="26"/>
+      <w:u w:val="single"/>
+      <w:lang w:eastAsia="fr-FR"/>
+    </w:rPr>
   </w:style>
 </w:styles>
 </file>

</xml_diff>